<commit_message>
Atualização das questões da aula3
</commit_message>
<xml_diff>
--- a/LuanaFarache/Aula3/LuanaFarache_QA3.docx
+++ b/LuanaFarache/Aula3/LuanaFarache_QA3.docx
@@ -194,146 +194,6 @@
           <w:szCs w:val="24"/>
         </w:rPr>
       </w:pPr>
-      <w:r>
-        <w:rPr>
-          <w:sz w:val="24"/>
-          <w:szCs w:val="24"/>
-        </w:rPr>
-        <w:t xml:space="preserve">1 - </w:t>
-      </w:r>
-      <w:r>
-        <w:rPr>
-          <w:sz w:val="24"/>
-          <w:szCs w:val="24"/>
-        </w:rPr>
-        <w:t xml:space="preserve">Listar os recursos da linguagem de </w:t>
-      </w:r>
-      <w:proofErr w:type="gramStart"/>
-      <w:r>
-        <w:rPr>
-          <w:sz w:val="24"/>
-          <w:szCs w:val="24"/>
-        </w:rPr>
-        <w:t>programação  e</w:t>
-      </w:r>
-      <w:proofErr w:type="gramEnd"/>
-      <w:r>
-        <w:rPr>
-          <w:sz w:val="24"/>
-          <w:szCs w:val="24"/>
-        </w:rPr>
-        <w:t xml:space="preserve"> situações onde é utilizada;</w:t>
-      </w:r>
-    </w:p>
-    <w:p>
-      <w:pPr>
-        <w:jc w:val="both"/>
-        <w:rPr>
-          <w:sz w:val="24"/>
-          <w:szCs w:val="24"/>
-        </w:rPr>
-      </w:pPr>
-      <w:r>
-        <w:rPr>
-          <w:sz w:val="24"/>
-          <w:szCs w:val="24"/>
-        </w:rPr>
-        <w:t xml:space="preserve">2 - </w:t>
-      </w:r>
-      <w:r>
-        <w:rPr>
-          <w:sz w:val="24"/>
-          <w:szCs w:val="24"/>
-        </w:rPr>
-        <w:t>Reconhecer os ambientes de programação para o Python e os recursos computacionais para utilizá-lo;</w:t>
-      </w:r>
-    </w:p>
-    <w:p>
-      <w:pPr>
-        <w:jc w:val="both"/>
-        <w:rPr>
-          <w:sz w:val="24"/>
-          <w:szCs w:val="24"/>
-        </w:rPr>
-      </w:pPr>
-      <w:r>
-        <w:rPr>
-          <w:sz w:val="24"/>
-          <w:szCs w:val="24"/>
-        </w:rPr>
-        <w:t xml:space="preserve">3 - </w:t>
-      </w:r>
-      <w:r>
-        <w:rPr>
-          <w:sz w:val="24"/>
-          <w:szCs w:val="24"/>
-        </w:rPr>
-        <w:t>Lembrar, reconhecer e usar comentários variáveis e tipos e operadores em Python;</w:t>
-      </w:r>
-    </w:p>
-    <w:p>
-      <w:pPr>
-        <w:jc w:val="both"/>
-        <w:rPr>
-          <w:sz w:val="24"/>
-          <w:szCs w:val="24"/>
-        </w:rPr>
-      </w:pPr>
-      <w:r>
-        <w:rPr>
-          <w:sz w:val="24"/>
-          <w:szCs w:val="24"/>
-        </w:rPr>
-        <w:t xml:space="preserve">4 - </w:t>
-      </w:r>
-      <w:r>
-        <w:rPr>
-          <w:sz w:val="24"/>
-          <w:szCs w:val="24"/>
-        </w:rPr>
-        <w:t>Utilizar a ferramenta de desenvolvimento para escrever comandos de entrada e saída na linguagem;</w:t>
-      </w:r>
-    </w:p>
-    <w:p>
-      <w:pPr>
-        <w:jc w:val="both"/>
-        <w:rPr>
-          <w:sz w:val="24"/>
-          <w:szCs w:val="24"/>
-        </w:rPr>
-      </w:pPr>
-      <w:r>
-        <w:rPr>
-          <w:sz w:val="24"/>
-          <w:szCs w:val="24"/>
-        </w:rPr>
-        <w:t xml:space="preserve">5 - </w:t>
-      </w:r>
-      <w:r>
-        <w:rPr>
-          <w:sz w:val="24"/>
-          <w:szCs w:val="24"/>
-        </w:rPr>
-        <w:t>Utilizar ferramentas de debug para visualizar variáveis e sequência de código;</w:t>
-      </w:r>
-    </w:p>
-    <w:p>
-      <w:pPr>
-        <w:jc w:val="both"/>
-        <w:rPr>
-          <w:sz w:val="24"/>
-          <w:szCs w:val="24"/>
-        </w:rPr>
-      </w:pPr>
-    </w:p>
-    <w:p>
-      <w:pPr>
-        <w:jc w:val="both"/>
-        <w:rPr>
-          <w:sz w:val="24"/>
-          <w:szCs w:val="24"/>
-        </w:rPr>
-      </w:pPr>
     </w:p>
     <w:p>
       <w:pPr>
@@ -366,43 +226,25 @@
           <w:sz w:val="24"/>
           <w:szCs w:val="24"/>
         </w:rPr>
-        <w:t>apresenta</w:t>
-      </w:r>
-      <w:r>
-        <w:rPr>
-          <w:b/>
-          <w:bCs/>
-          <w:sz w:val="24"/>
-          <w:szCs w:val="24"/>
-        </w:rPr>
-        <w:t xml:space="preserve">, </w:t>
-      </w:r>
-      <w:r>
-        <w:rPr>
-          <w:b/>
-          <w:bCs/>
-          <w:sz w:val="24"/>
-          <w:szCs w:val="24"/>
-        </w:rPr>
-        <w:t>de maneira in</w:t>
-      </w:r>
-      <w:r>
-        <w:rPr>
-          <w:b/>
-          <w:bCs/>
-          <w:sz w:val="24"/>
-          <w:szCs w:val="24"/>
-        </w:rPr>
-        <w:t>corretamente, ferramentas de auxílio ao desenvolvimento de projetos e software</w:t>
-      </w:r>
-      <w:r>
-        <w:rPr>
-          <w:b/>
-          <w:bCs/>
-          <w:sz w:val="24"/>
-          <w:szCs w:val="24"/>
-        </w:rPr>
-        <w:t xml:space="preserve"> e seus respectivos sistemas operacionais.</w:t>
+        <w:t xml:space="preserve">não representa </w:t>
+      </w:r>
+      <w:r>
+        <w:rPr>
+          <w:b/>
+          <w:bCs/>
+          <w:sz w:val="24"/>
+          <w:szCs w:val="24"/>
+        </w:rPr>
+        <w:t xml:space="preserve">corretamente, </w:t>
+      </w:r>
+      <w:r>
+        <w:rPr>
+          <w:b/>
+          <w:bCs/>
+          <w:sz w:val="24"/>
+          <w:szCs w:val="24"/>
+        </w:rPr>
+        <w:t>atributos e características da linguagem Python.</w:t>
       </w:r>
     </w:p>
     <w:p>
@@ -428,53 +270,12 @@
           <w:szCs w:val="24"/>
         </w:rPr>
       </w:pPr>
-      <w:proofErr w:type="spellStart"/>
-      <w:r>
-        <w:rPr>
-          <w:sz w:val="24"/>
-          <w:szCs w:val="24"/>
-        </w:rPr>
-        <w:t>Git</w:t>
-      </w:r>
-      <w:proofErr w:type="spellEnd"/>
-      <w:r>
-        <w:rPr>
-          <w:sz w:val="24"/>
-          <w:szCs w:val="24"/>
-        </w:rPr>
-        <w:t xml:space="preserve"> Force, </w:t>
-      </w:r>
-      <w:proofErr w:type="spellStart"/>
-      <w:r>
-        <w:rPr>
-          <w:sz w:val="24"/>
-          <w:szCs w:val="24"/>
-        </w:rPr>
-        <w:t>Gitg</w:t>
-      </w:r>
-      <w:proofErr w:type="spellEnd"/>
-      <w:r>
-        <w:rPr>
-          <w:sz w:val="24"/>
-          <w:szCs w:val="24"/>
-        </w:rPr>
-        <w:t xml:space="preserve"> e </w:t>
-      </w:r>
-      <w:proofErr w:type="spellStart"/>
-      <w:r>
-        <w:rPr>
-          <w:sz w:val="24"/>
-          <w:szCs w:val="24"/>
-        </w:rPr>
-        <w:t>QGit</w:t>
-      </w:r>
-      <w:proofErr w:type="spellEnd"/>
-      <w:r>
-        <w:rPr>
-          <w:sz w:val="24"/>
-          <w:szCs w:val="24"/>
-        </w:rPr>
-        <w:t xml:space="preserve"> para Linux.</w:t>
+      <w:r>
+        <w:rPr>
+          <w:sz w:val="24"/>
+          <w:szCs w:val="24"/>
+        </w:rPr>
+        <w:t>Interpretada usando Máquina Virtual Python</w:t>
       </w:r>
     </w:p>
     <w:p>
@@ -490,69 +291,12 @@
           <w:szCs w:val="24"/>
         </w:rPr>
       </w:pPr>
-      <w:proofErr w:type="spellStart"/>
-      <w:r>
-        <w:rPr>
-          <w:sz w:val="24"/>
-          <w:szCs w:val="24"/>
-        </w:rPr>
-        <w:t>Sourcetree</w:t>
-      </w:r>
-      <w:proofErr w:type="spellEnd"/>
-      <w:r>
-        <w:rPr>
-          <w:sz w:val="24"/>
-          <w:szCs w:val="24"/>
-        </w:rPr>
-        <w:t xml:space="preserve">, GitHub, </w:t>
-      </w:r>
-      <w:proofErr w:type="spellStart"/>
-      <w:r>
-        <w:rPr>
-          <w:sz w:val="24"/>
-          <w:szCs w:val="24"/>
-        </w:rPr>
-        <w:t>Tortoise</w:t>
-      </w:r>
-      <w:proofErr w:type="spellEnd"/>
-      <w:r>
-        <w:rPr>
-          <w:sz w:val="24"/>
-          <w:szCs w:val="24"/>
-        </w:rPr>
-        <w:t xml:space="preserve"> </w:t>
-      </w:r>
-      <w:proofErr w:type="spellStart"/>
-      <w:r>
-        <w:rPr>
-          <w:sz w:val="24"/>
-          <w:szCs w:val="24"/>
-        </w:rPr>
-        <w:t>Git</w:t>
-      </w:r>
-      <w:proofErr w:type="spellEnd"/>
-      <w:r>
-        <w:rPr>
-          <w:sz w:val="24"/>
-          <w:szCs w:val="24"/>
-        </w:rPr>
-        <w:t xml:space="preserve"> e </w:t>
-      </w:r>
-      <w:proofErr w:type="spellStart"/>
-      <w:r>
-        <w:rPr>
-          <w:sz w:val="24"/>
-          <w:szCs w:val="24"/>
-        </w:rPr>
-        <w:t>GitKraken</w:t>
-      </w:r>
-      <w:proofErr w:type="spellEnd"/>
-      <w:r>
-        <w:rPr>
-          <w:sz w:val="24"/>
-          <w:szCs w:val="24"/>
-        </w:rPr>
-        <w:t xml:space="preserve"> para Windows.</w:t>
+      <w:r>
+        <w:rPr>
+          <w:sz w:val="24"/>
+          <w:szCs w:val="24"/>
+        </w:rPr>
+        <w:t>Apresenta sintaxe limpa e clara, de fácil leitura e compreensão.</w:t>
       </w:r>
     </w:p>
     <w:p>
@@ -568,69 +312,12 @@
           <w:szCs w:val="24"/>
         </w:rPr>
       </w:pPr>
-      <w:proofErr w:type="spellStart"/>
-      <w:r>
-        <w:rPr>
-          <w:sz w:val="24"/>
-          <w:szCs w:val="24"/>
-        </w:rPr>
-        <w:t>GitUp</w:t>
-      </w:r>
-      <w:proofErr w:type="spellEnd"/>
-      <w:r>
-        <w:rPr>
-          <w:sz w:val="24"/>
-          <w:szCs w:val="24"/>
-        </w:rPr>
-        <w:t xml:space="preserve">, </w:t>
-      </w:r>
-      <w:proofErr w:type="spellStart"/>
-      <w:r>
-        <w:rPr>
-          <w:sz w:val="24"/>
-          <w:szCs w:val="24"/>
-        </w:rPr>
-        <w:t>GitBox</w:t>
-      </w:r>
-      <w:proofErr w:type="spellEnd"/>
-      <w:r>
-        <w:rPr>
-          <w:sz w:val="24"/>
-          <w:szCs w:val="24"/>
-        </w:rPr>
-        <w:t xml:space="preserve">, </w:t>
-      </w:r>
-      <w:proofErr w:type="spellStart"/>
-      <w:r>
-        <w:rPr>
-          <w:sz w:val="24"/>
-          <w:szCs w:val="24"/>
-        </w:rPr>
-        <w:t>GitX-dev</w:t>
-      </w:r>
-      <w:proofErr w:type="spellEnd"/>
-      <w:r>
-        <w:rPr>
-          <w:sz w:val="24"/>
-          <w:szCs w:val="24"/>
-        </w:rPr>
-        <w:t xml:space="preserve"> e </w:t>
-      </w:r>
-      <w:proofErr w:type="spellStart"/>
-      <w:r>
-        <w:rPr>
-          <w:sz w:val="24"/>
-          <w:szCs w:val="24"/>
-        </w:rPr>
-        <w:t>Git</w:t>
-      </w:r>
-      <w:proofErr w:type="spellEnd"/>
-      <w:r>
-        <w:rPr>
-          <w:sz w:val="24"/>
-          <w:szCs w:val="24"/>
-        </w:rPr>
-        <w:t xml:space="preserve"> Cola para Mac.</w:t>
+      <w:r>
+        <w:rPr>
+          <w:sz w:val="24"/>
+          <w:szCs w:val="24"/>
+        </w:rPr>
+        <w:t>Possui um conjunto de bibliotecas estáveis e bem estruturadas.</w:t>
       </w:r>
     </w:p>
     <w:p>
@@ -647,59 +334,13 @@
           <w:szCs w:val="24"/>
         </w:rPr>
       </w:pPr>
-      <w:proofErr w:type="spellStart"/>
       <w:r>
         <w:rPr>
           <w:color w:val="00B050"/>
           <w:sz w:val="24"/>
           <w:szCs w:val="24"/>
         </w:rPr>
-        <w:t>QGit</w:t>
-      </w:r>
-      <w:proofErr w:type="spellEnd"/>
-      <w:r>
-        <w:rPr>
-          <w:color w:val="00B050"/>
-          <w:sz w:val="24"/>
-          <w:szCs w:val="24"/>
-        </w:rPr>
-        <w:t xml:space="preserve">, </w:t>
-      </w:r>
-      <w:proofErr w:type="spellStart"/>
-      <w:r>
-        <w:rPr>
-          <w:color w:val="00B050"/>
-          <w:sz w:val="24"/>
-          <w:szCs w:val="24"/>
-        </w:rPr>
-        <w:t>Gitg</w:t>
-      </w:r>
-      <w:proofErr w:type="spellEnd"/>
-      <w:r>
-        <w:rPr>
-          <w:color w:val="00B050"/>
-          <w:sz w:val="24"/>
-          <w:szCs w:val="24"/>
-        </w:rPr>
-        <w:t xml:space="preserve">, GitHub e </w:t>
-      </w:r>
-      <w:proofErr w:type="spellStart"/>
-      <w:r>
-        <w:rPr>
-          <w:color w:val="00B050"/>
-          <w:sz w:val="24"/>
-          <w:szCs w:val="24"/>
-        </w:rPr>
-        <w:t>GitUp</w:t>
-      </w:r>
-      <w:proofErr w:type="spellEnd"/>
-      <w:r>
-        <w:rPr>
-          <w:color w:val="00B050"/>
-          <w:sz w:val="24"/>
-          <w:szCs w:val="24"/>
-        </w:rPr>
-        <w:t xml:space="preserve"> para Windows.</w:t>
+        <w:t>Linguagem simples e ineficaz.</w:t>
       </w:r>
     </w:p>
     <w:p>
@@ -766,14 +407,34 @@
         </w:rPr>
         <w:t xml:space="preserve"> </w:t>
       </w:r>
-      <w:r>
-        <w:rPr>
-          <w:b/>
-          <w:bCs/>
-          <w:sz w:val="24"/>
-          <w:szCs w:val="24"/>
-        </w:rPr>
-        <w:t>represente funções e aplicações de ferramentas de gerenciamento de projetos.</w:t>
+      <w:proofErr w:type="gramStart"/>
+      <w:r>
+        <w:rPr>
+          <w:b/>
+          <w:bCs/>
+          <w:sz w:val="24"/>
+          <w:szCs w:val="24"/>
+        </w:rPr>
+        <w:t>relaciona-se</w:t>
+      </w:r>
+      <w:proofErr w:type="gramEnd"/>
+      <w:r>
+        <w:rPr>
+          <w:b/>
+          <w:bCs/>
+          <w:sz w:val="24"/>
+          <w:szCs w:val="24"/>
+        </w:rPr>
+        <w:t xml:space="preserve"> a </w:t>
+      </w:r>
+      <w:r>
+        <w:rPr>
+          <w:b/>
+          <w:bCs/>
+          <w:sz w:val="24"/>
+          <w:szCs w:val="24"/>
+        </w:rPr>
+        <w:t>recursos computacionais de utilização da linguagem Python.</w:t>
       </w:r>
     </w:p>
     <w:p>
@@ -805,7 +466,7 @@
           <w:sz w:val="24"/>
           <w:szCs w:val="24"/>
         </w:rPr>
-        <w:t>Organizar e medir o andamento do projeto.</w:t>
+        <w:t>O interpretador de Python é escrito em Linguagem C e C++ e a linguagem é multiplataforma.</w:t>
       </w:r>
     </w:p>
     <w:p>
@@ -828,7 +489,25 @@
           <w:sz w:val="24"/>
           <w:szCs w:val="24"/>
         </w:rPr>
-        <w:t>Desenvolver e corrigir o código do software.</w:t>
+        <w:t xml:space="preserve">Possui modo </w:t>
+      </w:r>
+      <w:proofErr w:type="spellStart"/>
+      <w:r>
+        <w:rPr>
+          <w:color w:val="00B050"/>
+          <w:sz w:val="24"/>
+          <w:szCs w:val="24"/>
+        </w:rPr>
+        <w:t>uniplataforma</w:t>
+      </w:r>
+      <w:proofErr w:type="spellEnd"/>
+      <w:r>
+        <w:rPr>
+          <w:color w:val="00B050"/>
+          <w:sz w:val="24"/>
+          <w:szCs w:val="24"/>
+        </w:rPr>
+        <w:t xml:space="preserve"> e não é compatível com todos os sistemas operacionais.</w:t>
       </w:r>
     </w:p>
     <w:p>
@@ -849,7 +528,14 @@
           <w:sz w:val="24"/>
           <w:szCs w:val="24"/>
         </w:rPr>
-        <w:t>Gerenciar os arquivos do projeto e as atualizações dos códigos.</w:t>
+        <w:t>Python possui compiladores nativos ou portados para quase todas as plataformas existentes</w:t>
+      </w:r>
+      <w:r>
+        <w:rPr>
+          <w:sz w:val="24"/>
+          <w:szCs w:val="24"/>
+        </w:rPr>
+        <w:t>.</w:t>
       </w:r>
     </w:p>
     <w:p>
@@ -870,7 +556,7 @@
           <w:sz w:val="24"/>
           <w:szCs w:val="24"/>
         </w:rPr>
-        <w:t>Disponibilizar documentação e versionar o projeto.</w:t>
+        <w:t>No modo interativo permite ferramentas majoritariamente em linha de comando.</w:t>
       </w:r>
     </w:p>
     <w:p>
@@ -942,16 +628,7 @@
           <w:sz w:val="24"/>
           <w:szCs w:val="24"/>
         </w:rPr>
-        <w:t>as abas de funções</w:t>
-      </w:r>
-      <w:r>
-        <w:rPr>
-          <w:b/>
-          <w:bCs/>
-          <w:sz w:val="24"/>
-          <w:szCs w:val="24"/>
-        </w:rPr>
-        <w:t xml:space="preserve"> disponíveis na plataforma do GitHub para gestão de projetos.</w:t>
+        <w:t>exemplos de operadores e comandos permitidos em Python.</w:t>
       </w:r>
     </w:p>
     <w:p>
@@ -978,15 +655,31 @@
           <w:szCs w:val="24"/>
         </w:rPr>
       </w:pPr>
-      <w:proofErr w:type="spellStart"/>
-      <w:r>
-        <w:rPr>
-          <w:sz w:val="24"/>
-          <w:szCs w:val="24"/>
-        </w:rPr>
-        <w:t>Issues</w:t>
-      </w:r>
-      <w:proofErr w:type="spellEnd"/>
+      <w:r>
+        <w:rPr>
+          <w:i/>
+          <w:iCs/>
+          <w:sz w:val="24"/>
+          <w:szCs w:val="24"/>
+        </w:rPr>
+        <w:t>#</w:t>
+      </w:r>
+      <w:r>
+        <w:rPr>
+          <w:sz w:val="24"/>
+          <w:szCs w:val="24"/>
+        </w:rPr>
+        <w:t xml:space="preserve"> usado para declarar funções no </w:t>
+      </w:r>
+      <w:r>
+        <w:rPr>
+          <w:i/>
+          <w:iCs/>
+          <w:sz w:val="24"/>
+          <w:szCs w:val="24"/>
+        </w:rPr>
+        <w:t>pronto de comando</w:t>
+      </w:r>
       <w:r>
         <w:rPr>
           <w:sz w:val="24"/>
@@ -994,53 +687,56 @@
         </w:rPr>
         <w:t xml:space="preserve">, </w:t>
       </w:r>
-      <w:proofErr w:type="spellStart"/>
-      <w:r>
-        <w:rPr>
-          <w:sz w:val="24"/>
-          <w:szCs w:val="24"/>
-        </w:rPr>
-        <w:t>Code</w:t>
-      </w:r>
-      <w:proofErr w:type="spellEnd"/>
-      <w:r>
-        <w:rPr>
-          <w:sz w:val="24"/>
-          <w:szCs w:val="24"/>
-        </w:rPr>
-        <w:t xml:space="preserve">, Debug, </w:t>
-      </w:r>
-      <w:proofErr w:type="spellStart"/>
-      <w:r>
-        <w:rPr>
-          <w:sz w:val="24"/>
-          <w:szCs w:val="24"/>
-        </w:rPr>
-        <w:t>Functiones</w:t>
-      </w:r>
-      <w:proofErr w:type="spellEnd"/>
-      <w:r>
-        <w:rPr>
-          <w:sz w:val="24"/>
-          <w:szCs w:val="24"/>
-        </w:rPr>
-        <w:t xml:space="preserve">, </w:t>
-      </w:r>
-      <w:proofErr w:type="spellStart"/>
-      <w:r>
-        <w:rPr>
-          <w:sz w:val="24"/>
-          <w:szCs w:val="24"/>
-        </w:rPr>
-        <w:t>Projects</w:t>
-      </w:r>
-      <w:proofErr w:type="spellEnd"/>
-      <w:r>
-        <w:rPr>
-          <w:sz w:val="24"/>
-          <w:szCs w:val="24"/>
-        </w:rPr>
-        <w:t>, Wiki e Insights.</w:t>
+      <w:proofErr w:type="gramStart"/>
+      <w:r>
+        <w:rPr>
+          <w:i/>
+          <w:iCs/>
+          <w:sz w:val="24"/>
+          <w:szCs w:val="24"/>
+        </w:rPr>
+        <w:t>“</w:t>
+      </w:r>
+      <w:r>
+        <w:rPr>
+          <w:i/>
+          <w:iCs/>
+          <w:sz w:val="24"/>
+          <w:szCs w:val="24"/>
+        </w:rPr>
+        <w:t xml:space="preserve"> </w:t>
+      </w:r>
+      <w:r>
+        <w:rPr>
+          <w:i/>
+          <w:iCs/>
+          <w:sz w:val="24"/>
+          <w:szCs w:val="24"/>
+        </w:rPr>
+        <w:t>”</w:t>
+      </w:r>
+      <w:proofErr w:type="gramEnd"/>
+      <w:r>
+        <w:rPr>
+          <w:color w:val="00B050"/>
+          <w:sz w:val="24"/>
+          <w:szCs w:val="24"/>
+        </w:rPr>
+        <w:t xml:space="preserve"> </w:t>
+      </w:r>
+      <w:r>
+        <w:rPr>
+          <w:sz w:val="24"/>
+          <w:szCs w:val="24"/>
+        </w:rPr>
+        <w:t>usado para comentários no código</w:t>
+      </w:r>
+      <w:r>
+        <w:rPr>
+          <w:sz w:val="24"/>
+          <w:szCs w:val="24"/>
+        </w:rPr>
+        <w:t>;</w:t>
       </w:r>
     </w:p>
     <w:p>
@@ -1056,13 +752,50 @@
           <w:szCs w:val="24"/>
         </w:rPr>
       </w:pPr>
+      <w:proofErr w:type="gramStart"/>
+      <w:r>
+        <w:rPr>
+          <w:i/>
+          <w:iCs/>
+          <w:sz w:val="24"/>
+          <w:szCs w:val="24"/>
+        </w:rPr>
+        <w:lastRenderedPageBreak/>
+        <w:t>“ ”</w:t>
+      </w:r>
+      <w:proofErr w:type="gramEnd"/>
+      <w:r>
+        <w:rPr>
+          <w:sz w:val="24"/>
+          <w:szCs w:val="24"/>
+        </w:rPr>
+        <w:t xml:space="preserve"> usado para declarar variáveis do tipo </w:t>
+      </w:r>
+      <w:r>
+        <w:rPr>
+          <w:i/>
+          <w:iCs/>
+          <w:sz w:val="24"/>
+          <w:szCs w:val="24"/>
+        </w:rPr>
+        <w:t>real</w:t>
+      </w:r>
+      <w:r>
+        <w:rPr>
+          <w:sz w:val="24"/>
+          <w:szCs w:val="24"/>
+        </w:rPr>
+        <w:t xml:space="preserve">, ‘ ‘ usado para declarar variáveis do tipo </w:t>
+      </w:r>
       <w:proofErr w:type="spellStart"/>
       <w:r>
         <w:rPr>
-          <w:sz w:val="24"/>
-          <w:szCs w:val="24"/>
-        </w:rPr>
-        <w:t>Code</w:t>
+          <w:i/>
+          <w:iCs/>
+          <w:sz w:val="24"/>
+          <w:szCs w:val="24"/>
+        </w:rPr>
+        <w:t>string</w:t>
       </w:r>
       <w:proofErr w:type="spellEnd"/>
       <w:r>
@@ -1070,71 +803,7 @@
           <w:sz w:val="24"/>
           <w:szCs w:val="24"/>
         </w:rPr>
-        <w:t xml:space="preserve">, </w:t>
-      </w:r>
-      <w:proofErr w:type="spellStart"/>
-      <w:r>
-        <w:rPr>
-          <w:sz w:val="24"/>
-          <w:szCs w:val="24"/>
-        </w:rPr>
-        <w:t>Issues</w:t>
-      </w:r>
-      <w:proofErr w:type="spellEnd"/>
-      <w:r>
-        <w:rPr>
-          <w:sz w:val="24"/>
-          <w:szCs w:val="24"/>
-        </w:rPr>
-        <w:t xml:space="preserve">, </w:t>
-      </w:r>
-      <w:proofErr w:type="spellStart"/>
-      <w:r>
-        <w:rPr>
-          <w:sz w:val="24"/>
-          <w:szCs w:val="24"/>
-        </w:rPr>
-        <w:t>Pull</w:t>
-      </w:r>
-      <w:proofErr w:type="spellEnd"/>
-      <w:r>
-        <w:rPr>
-          <w:sz w:val="24"/>
-          <w:szCs w:val="24"/>
-        </w:rPr>
-        <w:t xml:space="preserve"> </w:t>
-      </w:r>
-      <w:proofErr w:type="spellStart"/>
-      <w:r>
-        <w:rPr>
-          <w:sz w:val="24"/>
-          <w:szCs w:val="24"/>
-        </w:rPr>
-        <w:t>request</w:t>
-      </w:r>
-      <w:proofErr w:type="spellEnd"/>
-      <w:r>
-        <w:rPr>
-          <w:sz w:val="24"/>
-          <w:szCs w:val="24"/>
-        </w:rPr>
-        <w:t xml:space="preserve">, Debug, </w:t>
-      </w:r>
-      <w:proofErr w:type="spellStart"/>
-      <w:r>
-        <w:rPr>
-          <w:sz w:val="24"/>
-          <w:szCs w:val="24"/>
-        </w:rPr>
-        <w:t>Git</w:t>
-      </w:r>
-      <w:proofErr w:type="spellEnd"/>
-      <w:r>
-        <w:rPr>
-          <w:sz w:val="24"/>
-          <w:szCs w:val="24"/>
-        </w:rPr>
-        <w:t xml:space="preserve"> Clone, Wiki e Settings.</w:t>
+        <w:t>;</w:t>
       </w:r>
     </w:p>
     <w:p>
@@ -1151,113 +820,49 @@
           <w:szCs w:val="24"/>
         </w:rPr>
       </w:pPr>
-      <w:proofErr w:type="spellStart"/>
       <w:r>
         <w:rPr>
           <w:color w:val="00B050"/>
           <w:sz w:val="24"/>
           <w:szCs w:val="24"/>
         </w:rPr>
-        <w:t>Code</w:t>
-      </w:r>
-      <w:proofErr w:type="spellEnd"/>
-      <w:r>
-        <w:rPr>
+        <w:t xml:space="preserve"># usado para comentários no código, </w:t>
+      </w:r>
+      <w:r>
+        <w:rPr>
+          <w:i/>
+          <w:iCs/>
           <w:color w:val="00B050"/>
           <w:sz w:val="24"/>
           <w:szCs w:val="24"/>
         </w:rPr>
-        <w:t xml:space="preserve">, </w:t>
-      </w:r>
-      <w:proofErr w:type="spellStart"/>
+        <w:t>print</w:t>
+      </w:r>
       <w:r>
         <w:rPr>
           <w:color w:val="00B050"/>
           <w:sz w:val="24"/>
           <w:szCs w:val="24"/>
         </w:rPr>
-        <w:t>Issues</w:t>
-      </w:r>
-      <w:proofErr w:type="spellEnd"/>
-      <w:r>
-        <w:rPr>
+        <w:t xml:space="preserve"> usado para mostrar operação no </w:t>
+      </w:r>
+      <w:r>
+        <w:rPr>
+          <w:i/>
+          <w:iCs/>
           <w:color w:val="00B050"/>
           <w:sz w:val="24"/>
           <w:szCs w:val="24"/>
         </w:rPr>
-        <w:t xml:space="preserve">, </w:t>
-      </w:r>
-      <w:proofErr w:type="spellStart"/>
+        <w:t>pronto de comando</w:t>
+      </w:r>
       <w:r>
         <w:rPr>
           <w:color w:val="00B050"/>
           <w:sz w:val="24"/>
           <w:szCs w:val="24"/>
         </w:rPr>
-        <w:t>Pull</w:t>
-      </w:r>
-      <w:proofErr w:type="spellEnd"/>
-      <w:r>
-        <w:rPr>
-          <w:color w:val="00B050"/>
-          <w:sz w:val="24"/>
-          <w:szCs w:val="24"/>
-        </w:rPr>
-        <w:t xml:space="preserve"> </w:t>
-      </w:r>
-      <w:proofErr w:type="spellStart"/>
-      <w:r>
-        <w:rPr>
-          <w:color w:val="00B050"/>
-          <w:sz w:val="24"/>
-          <w:szCs w:val="24"/>
-        </w:rPr>
-        <w:t>requests</w:t>
-      </w:r>
-      <w:proofErr w:type="spellEnd"/>
-      <w:r>
-        <w:rPr>
-          <w:color w:val="00B050"/>
-          <w:sz w:val="24"/>
-          <w:szCs w:val="24"/>
-        </w:rPr>
-        <w:t xml:space="preserve">, </w:t>
-      </w:r>
-      <w:proofErr w:type="spellStart"/>
-      <w:r>
-        <w:rPr>
-          <w:color w:val="00B050"/>
-          <w:sz w:val="24"/>
-          <w:szCs w:val="24"/>
-        </w:rPr>
-        <w:t>Actions</w:t>
-      </w:r>
-      <w:proofErr w:type="spellEnd"/>
-      <w:r>
-        <w:rPr>
-          <w:color w:val="00B050"/>
-          <w:sz w:val="24"/>
-          <w:szCs w:val="24"/>
-        </w:rPr>
-        <w:t xml:space="preserve">, </w:t>
-      </w:r>
-      <w:proofErr w:type="spellStart"/>
-      <w:r>
-        <w:rPr>
-          <w:color w:val="00B050"/>
-          <w:sz w:val="24"/>
-          <w:szCs w:val="24"/>
-        </w:rPr>
-        <w:t>Projects</w:t>
-      </w:r>
-      <w:proofErr w:type="spellEnd"/>
-      <w:r>
-        <w:rPr>
-          <w:color w:val="00B050"/>
-          <w:sz w:val="24"/>
-          <w:szCs w:val="24"/>
-        </w:rPr>
-        <w:t>, Wiki, Security, Insights e Settings.</w:t>
+        <w:t>.</w:t>
       </w:r>
     </w:p>
     <w:p>
@@ -1273,47 +878,13 @@
           <w:szCs w:val="24"/>
         </w:rPr>
       </w:pPr>
-      <w:proofErr w:type="spellStart"/>
-      <w:r>
-        <w:rPr>
-          <w:sz w:val="24"/>
-          <w:szCs w:val="24"/>
-        </w:rPr>
-        <w:t>Issues</w:t>
-      </w:r>
-      <w:proofErr w:type="spellEnd"/>
-      <w:r>
-        <w:rPr>
-          <w:sz w:val="24"/>
-          <w:szCs w:val="24"/>
-        </w:rPr>
-        <w:t xml:space="preserve">, </w:t>
-      </w:r>
-      <w:proofErr w:type="spellStart"/>
-      <w:r>
-        <w:rPr>
-          <w:sz w:val="24"/>
-          <w:szCs w:val="24"/>
-        </w:rPr>
-        <w:t>Code</w:t>
-      </w:r>
-      <w:proofErr w:type="spellEnd"/>
-      <w:r>
-        <w:rPr>
-          <w:sz w:val="24"/>
-          <w:szCs w:val="24"/>
-        </w:rPr>
-        <w:t xml:space="preserve">, </w:t>
-      </w:r>
-      <w:proofErr w:type="spellStart"/>
-      <w:r>
-        <w:rPr>
-          <w:sz w:val="24"/>
-          <w:szCs w:val="24"/>
-        </w:rPr>
-        <w:t>Pull</w:t>
-      </w:r>
-      <w:proofErr w:type="spellEnd"/>
+      <w:r>
+        <w:rPr>
+          <w:sz w:val="24"/>
+          <w:szCs w:val="24"/>
+        </w:rPr>
+        <w:t># usado para comentários no código,</w:t>
+      </w:r>
       <w:r>
         <w:rPr>
           <w:sz w:val="24"/>
@@ -1321,82 +892,44 @@
         </w:rPr>
         <w:t xml:space="preserve"> </w:t>
       </w:r>
-      <w:proofErr w:type="spellStart"/>
-      <w:r>
-        <w:rPr>
-          <w:sz w:val="24"/>
-          <w:szCs w:val="24"/>
-        </w:rPr>
-        <w:t>request</w:t>
-      </w:r>
-      <w:proofErr w:type="spellEnd"/>
-      <w:r>
-        <w:rPr>
-          <w:sz w:val="24"/>
-          <w:szCs w:val="24"/>
-        </w:rPr>
-        <w:t xml:space="preserve">, </w:t>
-      </w:r>
-      <w:proofErr w:type="spellStart"/>
-      <w:r>
-        <w:rPr>
-          <w:sz w:val="24"/>
-          <w:szCs w:val="24"/>
-        </w:rPr>
-        <w:t>Git</w:t>
-      </w:r>
-      <w:proofErr w:type="spellEnd"/>
-      <w:r>
-        <w:rPr>
-          <w:sz w:val="24"/>
-          <w:szCs w:val="24"/>
-        </w:rPr>
-        <w:t xml:space="preserve"> Wiki, Debug, Hub, </w:t>
-      </w:r>
-      <w:proofErr w:type="spellStart"/>
-      <w:r>
-        <w:rPr>
-          <w:sz w:val="24"/>
-          <w:szCs w:val="24"/>
-        </w:rPr>
-        <w:t>Actions</w:t>
-      </w:r>
-      <w:proofErr w:type="spellEnd"/>
-      <w:r>
-        <w:rPr>
-          <w:sz w:val="24"/>
-          <w:szCs w:val="24"/>
-        </w:rPr>
-        <w:t xml:space="preserve"> e Insights.</w:t>
-      </w:r>
-    </w:p>
-    <w:p>
-      <w:pPr>
-        <w:pStyle w:val="PargrafodaLista"/>
-        <w:jc w:val="both"/>
-        <w:rPr>
-          <w:sz w:val="24"/>
-          <w:szCs w:val="24"/>
-        </w:rPr>
-      </w:pPr>
-    </w:p>
-    <w:p>
-      <w:pPr>
-        <w:jc w:val="both"/>
-        <w:rPr>
-          <w:b/>
-          <w:bCs/>
-          <w:sz w:val="24"/>
-          <w:szCs w:val="24"/>
-        </w:rPr>
-      </w:pPr>
-    </w:p>
-    <w:p>
-      <w:pPr>
-        <w:jc w:val="both"/>
-        <w:rPr>
-          <w:b/>
-          <w:bCs/>
+      <w:proofErr w:type="gramStart"/>
+      <w:r>
+        <w:rPr>
+          <w:sz w:val="24"/>
+          <w:szCs w:val="24"/>
+        </w:rPr>
+        <w:t>“ ”</w:t>
+      </w:r>
+      <w:proofErr w:type="gramEnd"/>
+      <w:r>
+        <w:rPr>
+          <w:sz w:val="24"/>
+          <w:szCs w:val="24"/>
+        </w:rPr>
+        <w:t xml:space="preserve"> usado para declarar variáveis do tipo </w:t>
+      </w:r>
+      <w:r>
+        <w:rPr>
+          <w:i/>
+          <w:iCs/>
+          <w:sz w:val="24"/>
+          <w:szCs w:val="24"/>
+        </w:rPr>
+        <w:t>real</w:t>
+      </w:r>
+      <w:r>
+        <w:rPr>
+          <w:sz w:val="24"/>
+          <w:szCs w:val="24"/>
+        </w:rPr>
+        <w:t>.</w:t>
+      </w:r>
+    </w:p>
+    <w:p>
+      <w:pPr>
+        <w:pStyle w:val="PargrafodaLista"/>
+        <w:jc w:val="both"/>
+        <w:rPr>
           <w:sz w:val="24"/>
           <w:szCs w:val="24"/>
         </w:rPr>
@@ -1442,16 +975,34 @@
           <w:sz w:val="24"/>
           <w:szCs w:val="24"/>
         </w:rPr>
-        <w:t xml:space="preserve">representa, corretamente, exemplos de </w:t>
-      </w:r>
-      <w:r>
-        <w:rPr>
-          <w:b/>
-          <w:bCs/>
-          <w:sz w:val="24"/>
-          <w:szCs w:val="24"/>
-        </w:rPr>
-        <w:t>fluxos de trabalho e suas respectivas aplicações.</w:t>
+        <w:t>a</w:t>
+      </w:r>
+      <w:r>
+        <w:rPr>
+          <w:b/>
+          <w:bCs/>
+          <w:sz w:val="24"/>
+          <w:szCs w:val="24"/>
+        </w:rPr>
+        <w:t xml:space="preserve">presenta, corretamente, </w:t>
+      </w:r>
+      <w:r>
+        <w:rPr>
+          <w:b/>
+          <w:bCs/>
+          <w:sz w:val="24"/>
+          <w:szCs w:val="24"/>
+        </w:rPr>
+        <w:t xml:space="preserve">a descrição de </w:t>
+      </w:r>
+      <w:r>
+        <w:rPr>
+          <w:b/>
+          <w:bCs/>
+          <w:sz w:val="24"/>
+          <w:szCs w:val="24"/>
+        </w:rPr>
+        <w:t>ferramentas disponíveis em Python</w:t>
       </w:r>
     </w:p>
     <w:p>
@@ -1479,13 +1030,23 @@
           <w:szCs w:val="24"/>
         </w:rPr>
       </w:pPr>
+      <w:proofErr w:type="spellStart"/>
       <w:r>
         <w:rPr>
           <w:color w:val="00B050"/>
           <w:sz w:val="24"/>
           <w:szCs w:val="24"/>
         </w:rPr>
-        <w:t>Fluxo de trabalho Centralizado – O mantenedor adiciona o repositório do desenvolvedor como um repositório remoto e faz merge das alterações localmente.</w:t>
+        <w:t>Intelicense</w:t>
+      </w:r>
+      <w:proofErr w:type="spellEnd"/>
+      <w:r>
+        <w:rPr>
+          <w:color w:val="00B050"/>
+          <w:sz w:val="24"/>
+          <w:szCs w:val="24"/>
+        </w:rPr>
+        <w:t xml:space="preserve"> – Análoga a função Debug, é utilizada para a correção inteligente de erros no código.</w:t>
       </w:r>
     </w:p>
     <w:p>
@@ -1506,28 +1067,23 @@
           <w:sz w:val="24"/>
           <w:szCs w:val="24"/>
         </w:rPr>
-        <w:t xml:space="preserve">Fluxo de trabalho do Gerente de Integração </w:t>
-      </w:r>
-      <w:r>
-        <w:rPr>
-          <w:sz w:val="24"/>
-          <w:szCs w:val="24"/>
-        </w:rPr>
-        <w:t>–</w:t>
-      </w:r>
-      <w:r>
-        <w:rPr>
-          <w:sz w:val="24"/>
-          <w:szCs w:val="24"/>
-        </w:rPr>
-        <w:t xml:space="preserve"> </w:t>
-      </w:r>
-      <w:r>
-        <w:rPr>
-          <w:sz w:val="24"/>
-          <w:szCs w:val="24"/>
-        </w:rPr>
-        <w:t>O mantenedor do projeto propaga as alterações para o seu repositório público.</w:t>
+        <w:t xml:space="preserve">Autocomplete – Análoga a função </w:t>
+      </w:r>
+      <w:proofErr w:type="spellStart"/>
+      <w:r>
+        <w:rPr>
+          <w:sz w:val="24"/>
+          <w:szCs w:val="24"/>
+        </w:rPr>
+        <w:t>Intelicense</w:t>
+      </w:r>
+      <w:proofErr w:type="spellEnd"/>
+      <w:r>
+        <w:rPr>
+          <w:sz w:val="24"/>
+          <w:szCs w:val="24"/>
+        </w:rPr>
+        <w:t>, é utilizada para sugerir termos para a escrita do código. Atua completando a escrita do programador.</w:t>
       </w:r>
     </w:p>
     <w:p>
@@ -1548,7 +1104,23 @@
           <w:sz w:val="24"/>
           <w:szCs w:val="24"/>
         </w:rPr>
-        <w:t>Fluxo de trabalho Centralizado – Dois desenvolvedores clonam o hub e ambos fazem alterações.</w:t>
+        <w:t xml:space="preserve">Debug – Possibilita a interrupção do código em qualquer linha </w:t>
+      </w:r>
+      <w:proofErr w:type="gramStart"/>
+      <w:r>
+        <w:rPr>
+          <w:sz w:val="24"/>
+          <w:szCs w:val="24"/>
+        </w:rPr>
+        <w:t>do mesmo</w:t>
+      </w:r>
+      <w:proofErr w:type="gramEnd"/>
+      <w:r>
+        <w:rPr>
+          <w:sz w:val="24"/>
+          <w:szCs w:val="24"/>
+        </w:rPr>
+        <w:t>. Auxilia na identificação de erros semânticos no código.</w:t>
       </w:r>
     </w:p>
     <w:p>
@@ -1569,17 +1141,312 @@
           <w:sz w:val="24"/>
           <w:szCs w:val="24"/>
         </w:rPr>
-        <w:t xml:space="preserve">Fluxo de trabalho do Gerente de Integração </w:t>
-      </w:r>
-      <w:r>
-        <w:rPr>
-          <w:sz w:val="24"/>
-          <w:szCs w:val="24"/>
-        </w:rPr>
-        <w:t>–</w:t>
-      </w:r>
-      <w:r>
-        <w:rPr>
+        <w:t>Três aspas simples em sequência (‘’’) – Análogo ao uso do #, serve para realizar comentários em bloco no código.</w:t>
+      </w:r>
+    </w:p>
+    <w:p>
+      <w:pPr>
+        <w:pStyle w:val="PargrafodaLista"/>
+        <w:jc w:val="both"/>
+        <w:rPr>
+          <w:sz w:val="24"/>
+          <w:szCs w:val="24"/>
+        </w:rPr>
+      </w:pPr>
+    </w:p>
+    <w:p>
+      <w:pPr>
+        <w:pStyle w:val="PargrafodaLista"/>
+        <w:numPr>
+          <w:ilvl w:val="0"/>
+          <w:numId w:val="1"/>
+        </w:numPr>
+        <w:jc w:val="both"/>
+        <w:rPr>
+          <w:b/>
+          <w:bCs/>
+          <w:sz w:val="24"/>
+          <w:szCs w:val="24"/>
+        </w:rPr>
+      </w:pPr>
+      <w:r>
+        <w:rPr>
+          <w:b/>
+          <w:bCs/>
+          <w:sz w:val="24"/>
+          <w:szCs w:val="24"/>
+        </w:rPr>
+        <w:t xml:space="preserve">  Julgue </w:t>
+      </w:r>
+      <w:r>
+        <w:rPr>
+          <w:b/>
+          <w:bCs/>
+          <w:sz w:val="24"/>
+          <w:szCs w:val="24"/>
+        </w:rPr>
+        <w:t xml:space="preserve">em V e F (Verdadeiro e Falso, respectivamente) </w:t>
+      </w:r>
+      <w:r>
+        <w:rPr>
+          <w:b/>
+          <w:bCs/>
+          <w:sz w:val="24"/>
+          <w:szCs w:val="24"/>
+        </w:rPr>
+        <w:t>o que é dito sobre os operadores aritméticos e as funções de importação de módulos utilizados na linguagem Python</w:t>
+      </w:r>
+      <w:r>
+        <w:rPr>
+          <w:b/>
+          <w:bCs/>
+          <w:sz w:val="24"/>
+          <w:szCs w:val="24"/>
+        </w:rPr>
+        <w:t xml:space="preserve"> e assinale a alternativa correta</w:t>
+      </w:r>
+      <w:r>
+        <w:rPr>
+          <w:b/>
+          <w:bCs/>
+          <w:sz w:val="24"/>
+          <w:szCs w:val="24"/>
+        </w:rPr>
+        <w:t>:</w:t>
+      </w:r>
+    </w:p>
+    <w:p>
+      <w:pPr>
+        <w:pStyle w:val="PargrafodaLista"/>
+        <w:ind w:left="360"/>
+        <w:jc w:val="both"/>
+        <w:rPr>
+          <w:sz w:val="24"/>
+          <w:szCs w:val="24"/>
+        </w:rPr>
+      </w:pPr>
+    </w:p>
+    <w:p>
+      <w:pPr>
+        <w:pStyle w:val="PargrafodaLista"/>
+        <w:numPr>
+          <w:ilvl w:val="0"/>
+          <w:numId w:val="8"/>
+        </w:numPr>
+        <w:jc w:val="both"/>
+        <w:rPr>
+          <w:sz w:val="24"/>
+          <w:szCs w:val="24"/>
+        </w:rPr>
+      </w:pPr>
+      <w:r>
+        <w:rPr>
+          <w:sz w:val="24"/>
+          <w:szCs w:val="24"/>
+        </w:rPr>
+        <w:t xml:space="preserve">V, F, V, F, V. </w:t>
+      </w:r>
+    </w:p>
+    <w:p>
+      <w:pPr>
+        <w:pStyle w:val="PargrafodaLista"/>
+        <w:numPr>
+          <w:ilvl w:val="0"/>
+          <w:numId w:val="8"/>
+        </w:numPr>
+        <w:jc w:val="both"/>
+        <w:rPr>
+          <w:sz w:val="24"/>
+          <w:szCs w:val="24"/>
+        </w:rPr>
+      </w:pPr>
+      <w:r>
+        <w:rPr>
+          <w:sz w:val="24"/>
+          <w:szCs w:val="24"/>
+        </w:rPr>
+        <w:t>F, V, F, V, F;</w:t>
+      </w:r>
+    </w:p>
+    <w:p>
+      <w:pPr>
+        <w:pStyle w:val="PargrafodaLista"/>
+        <w:numPr>
+          <w:ilvl w:val="0"/>
+          <w:numId w:val="8"/>
+        </w:numPr>
+        <w:jc w:val="both"/>
+        <w:rPr>
+          <w:sz w:val="24"/>
+          <w:szCs w:val="24"/>
+        </w:rPr>
+      </w:pPr>
+      <w:r>
+        <w:rPr>
+          <w:sz w:val="24"/>
+          <w:szCs w:val="24"/>
+        </w:rPr>
+        <w:t>F, F, V, F, V.</w:t>
+      </w:r>
+    </w:p>
+    <w:p>
+      <w:pPr>
+        <w:pStyle w:val="PargrafodaLista"/>
+        <w:numPr>
+          <w:ilvl w:val="0"/>
+          <w:numId w:val="8"/>
+        </w:numPr>
+        <w:jc w:val="both"/>
+        <w:rPr>
+          <w:color w:val="00B050"/>
+          <w:sz w:val="24"/>
+          <w:szCs w:val="24"/>
+        </w:rPr>
+      </w:pPr>
+      <w:r>
+        <w:rPr>
+          <w:color w:val="00B050"/>
+          <w:sz w:val="24"/>
+          <w:szCs w:val="24"/>
+        </w:rPr>
+        <w:t>V, V, F, V, F</w:t>
+      </w:r>
+      <w:r>
+        <w:rPr>
+          <w:color w:val="00B050"/>
+          <w:sz w:val="24"/>
+          <w:szCs w:val="24"/>
+        </w:rPr>
+        <w:t>.</w:t>
+      </w:r>
+    </w:p>
+    <w:p>
+      <w:pPr>
+        <w:pStyle w:val="PargrafodaLista"/>
+        <w:ind w:left="360"/>
+        <w:jc w:val="both"/>
+        <w:rPr>
+          <w:sz w:val="24"/>
+          <w:szCs w:val="24"/>
+        </w:rPr>
+      </w:pPr>
+    </w:p>
+    <w:p>
+      <w:pPr>
+        <w:pStyle w:val="PargrafodaLista"/>
+        <w:numPr>
+          <w:ilvl w:val="1"/>
+          <w:numId w:val="1"/>
+        </w:numPr>
+        <w:jc w:val="both"/>
+        <w:rPr>
+          <w:sz w:val="24"/>
+          <w:szCs w:val="24"/>
+        </w:rPr>
+      </w:pPr>
+      <w:r>
+        <w:rPr>
+          <w:sz w:val="24"/>
+          <w:szCs w:val="24"/>
+        </w:rPr>
+        <w:t xml:space="preserve">A função </w:t>
+      </w:r>
+      <w:proofErr w:type="spellStart"/>
+      <w:r>
+        <w:rPr>
+          <w:i/>
+          <w:iCs/>
+          <w:color w:val="7030A0"/>
+          <w:sz w:val="24"/>
+          <w:szCs w:val="24"/>
+        </w:rPr>
+        <w:t>import</w:t>
+      </w:r>
+      <w:proofErr w:type="spellEnd"/>
+      <w:r>
+        <w:rPr>
+          <w:i/>
+          <w:iCs/>
+          <w:color w:val="7030A0"/>
+          <w:sz w:val="24"/>
+          <w:szCs w:val="24"/>
+        </w:rPr>
+        <w:t xml:space="preserve"> ___</w:t>
+      </w:r>
+      <w:r>
+        <w:rPr>
+          <w:sz w:val="24"/>
+          <w:szCs w:val="24"/>
+        </w:rPr>
+        <w:t xml:space="preserve"> é utilizada para importar </w:t>
+      </w:r>
+      <w:r>
+        <w:rPr>
+          <w:sz w:val="24"/>
+          <w:szCs w:val="24"/>
+        </w:rPr>
+        <w:t xml:space="preserve">todos os </w:t>
+      </w:r>
+      <w:r>
+        <w:rPr>
+          <w:sz w:val="24"/>
+          <w:szCs w:val="24"/>
+        </w:rPr>
+        <w:t xml:space="preserve">elementos </w:t>
+      </w:r>
+      <w:r>
+        <w:rPr>
+          <w:sz w:val="24"/>
+          <w:szCs w:val="24"/>
+        </w:rPr>
+        <w:t>de dentro de determinada biblioteca.</w:t>
+      </w:r>
+    </w:p>
+    <w:p>
+      <w:pPr>
+        <w:pStyle w:val="PargrafodaLista"/>
+        <w:numPr>
+          <w:ilvl w:val="1"/>
+          <w:numId w:val="1"/>
+        </w:numPr>
+        <w:jc w:val="both"/>
+        <w:rPr>
+          <w:sz w:val="24"/>
+          <w:szCs w:val="24"/>
+        </w:rPr>
+      </w:pPr>
+      <w:r>
+        <w:rPr>
+          <w:sz w:val="24"/>
+          <w:szCs w:val="24"/>
+        </w:rPr>
+        <w:t xml:space="preserve">A função </w:t>
+      </w:r>
+      <w:proofErr w:type="spellStart"/>
+      <w:r>
+        <w:rPr>
+          <w:i/>
+          <w:iCs/>
+          <w:color w:val="7030A0"/>
+          <w:sz w:val="24"/>
+          <w:szCs w:val="24"/>
+        </w:rPr>
+        <w:t>from</w:t>
+      </w:r>
+      <w:proofErr w:type="spellEnd"/>
+      <w:r>
+        <w:rPr>
+          <w:i/>
+          <w:iCs/>
+          <w:color w:val="7030A0"/>
+          <w:sz w:val="24"/>
+          <w:szCs w:val="24"/>
+        </w:rPr>
+        <w:t xml:space="preserve"> ___ importe ___</w:t>
+      </w:r>
+      <w:r>
+        <w:rPr>
+          <w:color w:val="7030A0"/>
           <w:sz w:val="24"/>
           <w:szCs w:val="24"/>
         </w:rPr>
@@ -1590,39 +1457,239 @@
           <w:sz w:val="24"/>
           <w:szCs w:val="24"/>
         </w:rPr>
-        <w:t>O desenvolvedor envia um pedido para o mantenedor puxar as alterações feitas por ele (</w:t>
-      </w:r>
-      <w:proofErr w:type="spellStart"/>
-      <w:r>
-        <w:rPr>
-          <w:sz w:val="24"/>
-          <w:szCs w:val="24"/>
-        </w:rPr>
-        <w:t>Pull</w:t>
-      </w:r>
-      <w:proofErr w:type="spellEnd"/>
-      <w:r>
-        <w:rPr>
-          <w:sz w:val="24"/>
-          <w:szCs w:val="24"/>
-        </w:rPr>
-        <w:t xml:space="preserve"> </w:t>
-      </w:r>
-      <w:proofErr w:type="spellStart"/>
-      <w:r>
-        <w:rPr>
-          <w:sz w:val="24"/>
-          <w:szCs w:val="24"/>
-        </w:rPr>
-        <w:t>Request</w:t>
-      </w:r>
-      <w:proofErr w:type="spellEnd"/>
-      <w:r>
-        <w:rPr>
-          <w:sz w:val="24"/>
-          <w:szCs w:val="24"/>
-        </w:rPr>
-        <w:t>).</w:t>
+        <w:t>é utilizada para importar apenas elementos específicos de dentro de bibliotecas amplas.</w:t>
+      </w:r>
+    </w:p>
+    <w:p>
+      <w:pPr>
+        <w:pStyle w:val="PargrafodaLista"/>
+        <w:numPr>
+          <w:ilvl w:val="1"/>
+          <w:numId w:val="1"/>
+        </w:numPr>
+        <w:jc w:val="both"/>
+        <w:rPr>
+          <w:sz w:val="24"/>
+          <w:szCs w:val="24"/>
+        </w:rPr>
+      </w:pPr>
+      <w:r>
+        <w:rPr>
+          <w:sz w:val="24"/>
+          <w:szCs w:val="24"/>
+        </w:rPr>
+        <w:t>A operação “</w:t>
+      </w:r>
+      <w:r>
+        <w:rPr>
+          <w:i/>
+          <w:iCs/>
+          <w:sz w:val="24"/>
+          <w:szCs w:val="24"/>
+        </w:rPr>
+        <w:t>(</w:t>
+      </w:r>
+      <w:r>
+        <w:rPr>
+          <w:i/>
+          <w:iCs/>
+          <w:color w:val="92D050"/>
+          <w:sz w:val="24"/>
+          <w:szCs w:val="24"/>
+        </w:rPr>
+        <w:t>11</w:t>
+      </w:r>
+      <w:r>
+        <w:rPr>
+          <w:i/>
+          <w:iCs/>
+          <w:sz w:val="24"/>
+          <w:szCs w:val="24"/>
+        </w:rPr>
+        <w:t>%</w:t>
+      </w:r>
+      <w:r>
+        <w:rPr>
+          <w:i/>
+          <w:iCs/>
+          <w:color w:val="92D050"/>
+          <w:sz w:val="24"/>
+          <w:szCs w:val="24"/>
+        </w:rPr>
+        <w:t>10</w:t>
+      </w:r>
+      <w:r>
+        <w:rPr>
+          <w:i/>
+          <w:iCs/>
+          <w:sz w:val="24"/>
+          <w:szCs w:val="24"/>
+        </w:rPr>
+        <w:t>)</w:t>
+      </w:r>
+      <w:r>
+        <w:rPr>
+          <w:i/>
+          <w:iCs/>
+          <w:sz w:val="24"/>
+          <w:szCs w:val="24"/>
+        </w:rPr>
+        <w:t>”</w:t>
+      </w:r>
+      <w:r>
+        <w:rPr>
+          <w:sz w:val="24"/>
+          <w:szCs w:val="24"/>
+        </w:rPr>
+        <w:t xml:space="preserve"> corresponde a uma atribuição aritmética que apresenta a parte inteira da divisão.</w:t>
+      </w:r>
+    </w:p>
+    <w:p>
+      <w:pPr>
+        <w:pStyle w:val="PargrafodaLista"/>
+        <w:numPr>
+          <w:ilvl w:val="1"/>
+          <w:numId w:val="1"/>
+        </w:numPr>
+        <w:jc w:val="both"/>
+        <w:rPr>
+          <w:sz w:val="24"/>
+          <w:szCs w:val="24"/>
+        </w:rPr>
+      </w:pPr>
+      <w:r>
+        <w:rPr>
+          <w:sz w:val="24"/>
+          <w:szCs w:val="24"/>
+        </w:rPr>
+        <w:t xml:space="preserve">A operação </w:t>
+      </w:r>
+      <w:r>
+        <w:rPr>
+          <w:i/>
+          <w:iCs/>
+          <w:sz w:val="24"/>
+          <w:szCs w:val="24"/>
+        </w:rPr>
+        <w:t>“(</w:t>
+      </w:r>
+      <w:r>
+        <w:rPr>
+          <w:i/>
+          <w:iCs/>
+          <w:color w:val="92D050"/>
+          <w:sz w:val="24"/>
+          <w:szCs w:val="24"/>
+        </w:rPr>
+        <w:t>2</w:t>
+      </w:r>
+      <w:r>
+        <w:rPr>
+          <w:i/>
+          <w:iCs/>
+          <w:sz w:val="24"/>
+          <w:szCs w:val="24"/>
+        </w:rPr>
+        <w:t>**</w:t>
+      </w:r>
+      <w:r>
+        <w:rPr>
+          <w:i/>
+          <w:iCs/>
+          <w:color w:val="92D050"/>
+          <w:sz w:val="24"/>
+          <w:szCs w:val="24"/>
+        </w:rPr>
+        <w:t>10</w:t>
+      </w:r>
+      <w:r>
+        <w:rPr>
+          <w:i/>
+          <w:iCs/>
+          <w:sz w:val="24"/>
+          <w:szCs w:val="24"/>
+        </w:rPr>
+        <w:t>)”</w:t>
+      </w:r>
+      <w:r>
+        <w:rPr>
+          <w:sz w:val="24"/>
+          <w:szCs w:val="24"/>
+        </w:rPr>
+        <w:t xml:space="preserve"> representa a operação aritmética de exponenciação.</w:t>
+      </w:r>
+    </w:p>
+    <w:p>
+      <w:pPr>
+        <w:pStyle w:val="PargrafodaLista"/>
+        <w:numPr>
+          <w:ilvl w:val="1"/>
+          <w:numId w:val="1"/>
+        </w:numPr>
+        <w:jc w:val="both"/>
+        <w:rPr>
+          <w:sz w:val="24"/>
+          <w:szCs w:val="24"/>
+        </w:rPr>
+      </w:pPr>
+      <w:r>
+        <w:rPr>
+          <w:sz w:val="24"/>
+          <w:szCs w:val="24"/>
+        </w:rPr>
+        <w:t xml:space="preserve">Os operadores simples </w:t>
+      </w:r>
+      <w:proofErr w:type="gramStart"/>
+      <w:r>
+        <w:rPr>
+          <w:i/>
+          <w:iCs/>
+          <w:sz w:val="24"/>
+          <w:szCs w:val="24"/>
+        </w:rPr>
+        <w:t>“( /</w:t>
+      </w:r>
+      <w:proofErr w:type="gramEnd"/>
+      <w:r>
+        <w:rPr>
+          <w:i/>
+          <w:iCs/>
+          <w:sz w:val="24"/>
+          <w:szCs w:val="24"/>
+        </w:rPr>
+        <w:t>= )”</w:t>
+      </w:r>
+      <w:r>
+        <w:rPr>
+          <w:sz w:val="24"/>
+          <w:szCs w:val="24"/>
+        </w:rPr>
+        <w:t xml:space="preserve"> representam a operação de “</w:t>
+      </w:r>
+      <w:r>
+        <w:rPr>
+          <w:i/>
+          <w:iCs/>
+          <w:sz w:val="24"/>
+          <w:szCs w:val="24"/>
+        </w:rPr>
+        <w:t>módulo igual</w:t>
+      </w:r>
+      <w:r>
+        <w:rPr>
+          <w:i/>
+          <w:iCs/>
+          <w:sz w:val="24"/>
+          <w:szCs w:val="24"/>
+        </w:rPr>
+        <w:t>”</w:t>
+      </w:r>
+      <w:r>
+        <w:rPr>
+          <w:sz w:val="24"/>
+          <w:szCs w:val="24"/>
+        </w:rPr>
+        <w:t>.</w:t>
       </w:r>
     </w:p>
     <w:sectPr>
@@ -1753,10 +1820,10 @@
                 <v:path o:extrusionok="f" gradientshapeok="t" o:connecttype="rect"/>
                 <o:lock v:ext="edit" aspectratio="t"/>
               </v:shapetype>
-              <v:shape id="_x0000_i1025" type="#_x0000_t75" style="width:157.55pt;height:49.1pt">
+              <v:shape id="_x0000_i1025" type="#_x0000_t75" style="width:157.55pt;height:49.3pt">
                 <v:imagedata r:id="rId1" o:title=""/>
               </v:shape>
-              <o:OLEObject Type="Embed" ProgID="PBrush" ShapeID="_x0000_i1025" DrawAspect="Content" ObjectID="_1692447581" r:id="rId2"/>
+              <o:OLEObject Type="Embed" ProgID="PBrush" ShapeID="_x0000_i1025" DrawAspect="Content" ObjectID="_1692522831" r:id="rId2"/>
             </w:object>
           </w:r>
         </w:p>
@@ -2266,7 +2333,7 @@
   <w:abstractNum w:abstractNumId="4" w15:restartNumberingAfterBreak="0">
     <w:nsid w:val="526B2397"/>
     <w:multiLevelType w:val="hybridMultilevel"/>
-    <w:tmpl w:val="120EF278"/>
+    <w:tmpl w:val="A33E2AF8"/>
     <w:lvl w:ilvl="0" w:tplc="0416000F">
       <w:start w:val="1"/>
       <w:numFmt w:val="decimal"/>
@@ -2276,17 +2343,14 @@
         <w:ind w:left="360" w:hanging="360"/>
       </w:pPr>
     </w:lvl>
-    <w:lvl w:ilvl="1" w:tplc="766453B0">
-      <w:start w:val="1"/>
-      <w:numFmt w:val="decimal"/>
-      <w:lvlText w:val="%2)"/>
-      <w:lvlJc w:val="left"/>
+    <w:lvl w:ilvl="1" w:tplc="04160013">
+      <w:start w:val="1"/>
+      <w:numFmt w:val="upperRoman"/>
+      <w:lvlText w:val="%2."/>
+      <w:lvlJc w:val="right"/>
       <w:pPr>
         <w:ind w:left="1080" w:hanging="360"/>
       </w:pPr>
-      <w:rPr>
-        <w:rFonts w:asciiTheme="minorHAnsi" w:eastAsiaTheme="minorHAnsi" w:hAnsiTheme="minorHAnsi" w:cstheme="minorBidi"/>
-      </w:rPr>
     </w:lvl>
     <w:lvl w:ilvl="2" w:tplc="0416001B" w:tentative="1">
       <w:start w:val="1"/>
@@ -2442,6 +2506,95 @@
     </w:lvl>
   </w:abstractNum>
   <w:abstractNum w:abstractNumId="6" w15:restartNumberingAfterBreak="0">
+    <w:nsid w:val="5B4F2575"/>
+    <w:multiLevelType w:val="hybridMultilevel"/>
+    <w:tmpl w:val="D9A40182"/>
+    <w:lvl w:ilvl="0" w:tplc="04160017">
+      <w:start w:val="1"/>
+      <w:numFmt w:val="lowerLetter"/>
+      <w:lvlText w:val="%1)"/>
+      <w:lvlJc w:val="left"/>
+      <w:pPr>
+        <w:ind w:left="720" w:hanging="360"/>
+      </w:pPr>
+      <w:rPr>
+        <w:rFonts w:hint="default"/>
+      </w:rPr>
+    </w:lvl>
+    <w:lvl w:ilvl="1" w:tplc="04160019" w:tentative="1">
+      <w:start w:val="1"/>
+      <w:numFmt w:val="lowerLetter"/>
+      <w:lvlText w:val="%2."/>
+      <w:lvlJc w:val="left"/>
+      <w:pPr>
+        <w:ind w:left="1440" w:hanging="360"/>
+      </w:pPr>
+    </w:lvl>
+    <w:lvl w:ilvl="2" w:tplc="0416001B" w:tentative="1">
+      <w:start w:val="1"/>
+      <w:numFmt w:val="lowerRoman"/>
+      <w:lvlText w:val="%3."/>
+      <w:lvlJc w:val="right"/>
+      <w:pPr>
+        <w:ind w:left="2160" w:hanging="180"/>
+      </w:pPr>
+    </w:lvl>
+    <w:lvl w:ilvl="3" w:tplc="0416000F" w:tentative="1">
+      <w:start w:val="1"/>
+      <w:numFmt w:val="decimal"/>
+      <w:lvlText w:val="%4."/>
+      <w:lvlJc w:val="left"/>
+      <w:pPr>
+        <w:ind w:left="2880" w:hanging="360"/>
+      </w:pPr>
+    </w:lvl>
+    <w:lvl w:ilvl="4" w:tplc="04160019" w:tentative="1">
+      <w:start w:val="1"/>
+      <w:numFmt w:val="lowerLetter"/>
+      <w:lvlText w:val="%5."/>
+      <w:lvlJc w:val="left"/>
+      <w:pPr>
+        <w:ind w:left="3600" w:hanging="360"/>
+      </w:pPr>
+    </w:lvl>
+    <w:lvl w:ilvl="5" w:tplc="0416001B" w:tentative="1">
+      <w:start w:val="1"/>
+      <w:numFmt w:val="lowerRoman"/>
+      <w:lvlText w:val="%6."/>
+      <w:lvlJc w:val="right"/>
+      <w:pPr>
+        <w:ind w:left="4320" w:hanging="180"/>
+      </w:pPr>
+    </w:lvl>
+    <w:lvl w:ilvl="6" w:tplc="0416000F" w:tentative="1">
+      <w:start w:val="1"/>
+      <w:numFmt w:val="decimal"/>
+      <w:lvlText w:val="%7."/>
+      <w:lvlJc w:val="left"/>
+      <w:pPr>
+        <w:ind w:left="5040" w:hanging="360"/>
+      </w:pPr>
+    </w:lvl>
+    <w:lvl w:ilvl="7" w:tplc="04160019" w:tentative="1">
+      <w:start w:val="1"/>
+      <w:numFmt w:val="lowerLetter"/>
+      <w:lvlText w:val="%8."/>
+      <w:lvlJc w:val="left"/>
+      <w:pPr>
+        <w:ind w:left="5760" w:hanging="360"/>
+      </w:pPr>
+    </w:lvl>
+    <w:lvl w:ilvl="8" w:tplc="0416001B" w:tentative="1">
+      <w:start w:val="1"/>
+      <w:numFmt w:val="lowerRoman"/>
+      <w:lvlText w:val="%9."/>
+      <w:lvlJc w:val="right"/>
+      <w:pPr>
+        <w:ind w:left="6480" w:hanging="180"/>
+      </w:pPr>
+    </w:lvl>
+  </w:abstractNum>
+  <w:abstractNum w:abstractNumId="7" w15:restartNumberingAfterBreak="0">
     <w:nsid w:val="77F77E5A"/>
     <w:multiLevelType w:val="hybridMultilevel"/>
     <w:tmpl w:val="A712E8AC"/>
@@ -2546,10 +2699,13 @@
     <w:abstractNumId w:val="3"/>
   </w:num>
   <w:num w:numId="6">
-    <w:abstractNumId w:val="6"/>
+    <w:abstractNumId w:val="7"/>
   </w:num>
   <w:num w:numId="7">
     <w:abstractNumId w:val="2"/>
+  </w:num>
+  <w:num w:numId="8">
+    <w:abstractNumId w:val="6"/>
   </w:num>
 </w:numbering>
 </file>

</xml_diff>